<commit_message>
Error handled empty fields while creating elections
</commit_message>
<xml_diff>
--- a/Log_File_Election.docx
+++ b/Log_File_Election.docx
@@ -21,6 +21,26 @@
           </w14:textOutline>
         </w:rPr>
       </w:pPr>
+      <w:r>
+        <w:rPr>
+          <w:color w:val="4472C4" w:themeColor="accent1"/>
+          <w:sz w:val="32"/>
+          <w:u w:val="single"/>
+          <w14:shadow w14:blurRad="38100" w14:dist="25400" w14:dir="5400000" w14:sx="100000" w14:sy="100000" w14:kx="0" w14:ky="0" w14:algn="ctr">
+            <w14:srgbClr w14:val="6E747A">
+              <w14:alpha w14:val="57000"/>
+            </w14:srgbClr>
+          </w14:shadow>
+          <w14:textOutline w14:w="0" w14:cap="flat" w14:cmpd="sng" w14:algn="ctr">
+            <w14:noFill/>
+            <w14:prstDash w14:val="solid"/>
+            <w14:round/>
+          </w14:textOutline>
+        </w:rPr>
+        <w:t xml:space="preserve">  </w:t>
+      </w:r>
+      <w:bookmarkStart w:id="0" w:name="_GoBack"/>
+      <w:bookmarkEnd w:id="0"/>
       <w:r>
         <w:rPr>
           <w:color w:val="4472C4" w:themeColor="accent1"/>
@@ -3339,8 +3359,6 @@
               </w:rPr>
               <w:t>Milestone 1: TA’s evaluated the features to be implemented in the project, gave additional inputs and evaluated the split of the work. TA approved the initial work to be done and the subgroups will begin the tasks assigned to them.</w:t>
             </w:r>
-            <w:bookmarkStart w:id="0" w:name="_GoBack"/>
-            <w:bookmarkEnd w:id="0"/>
           </w:p>
         </w:tc>
       </w:tr>
@@ -3349,6 +3367,27 @@
       <w:pPr>
         <w:pStyle w:val="ListParagraph"/>
         <w:rPr>
+          <w14:shadow w14:blurRad="38100" w14:dist="25400" w14:dir="5400000" w14:sx="100000" w14:sy="100000" w14:kx="0" w14:ky="0" w14:algn="ctr">
+            <w14:srgbClr w14:val="6E747A">
+              <w14:alpha w14:val="57000"/>
+            </w14:srgbClr>
+          </w14:shadow>
+          <w14:textOutline w14:w="0" w14:cap="flat" w14:cmpd="sng" w14:algn="ctr">
+            <w14:noFill/>
+            <w14:prstDash w14:val="solid"/>
+            <w14:round/>
+          </w14:textOutline>
+        </w:rPr>
+      </w:pPr>
+    </w:p>
+    <w:p>
+      <w:pPr>
+        <w:pStyle w:val="ListParagraph"/>
+        <w:jc w:val="center"/>
+        <w:rPr>
+          <w:color w:val="4472C4" w:themeColor="accent1"/>
+          <w:sz w:val="32"/>
+          <w:u w:val="single"/>
           <w14:shadow w14:blurRad="38100" w14:dist="25400" w14:dir="5400000" w14:sx="100000" w14:sy="100000" w14:kx="0" w14:ky="0" w14:algn="ctr">
             <w14:srgbClr w14:val="6E747A">
               <w14:alpha w14:val="57000"/>
@@ -3445,7 +3484,8 @@
       </w:tblPr>
       <w:tblGrid>
         <w:gridCol w:w="1234"/>
-        <w:gridCol w:w="1089"/>
+        <w:gridCol w:w="1029"/>
+        <w:gridCol w:w="60"/>
         <w:gridCol w:w="1087"/>
         <w:gridCol w:w="2397"/>
         <w:gridCol w:w="2552"/>
@@ -3485,6 +3525,7 @@
         <w:tc>
           <w:tcPr>
             <w:tcW w:w="1089" w:type="dxa"/>
+            <w:gridSpan w:val="2"/>
             <w:shd w:val="clear" w:color="auto" w:fill="auto"/>
             <w:tcMar>
               <w:left w:w="108" w:type="dxa"/>
@@ -3845,6 +3886,7 @@
         <w:tc>
           <w:tcPr>
             <w:tcW w:w="1089" w:type="dxa"/>
+            <w:gridSpan w:val="2"/>
             <w:shd w:val="clear" w:color="auto" w:fill="auto"/>
             <w:tcMar>
               <w:left w:w="108" w:type="dxa"/>
@@ -4032,7 +4074,7 @@
         <w:tc>
           <w:tcPr>
             <w:tcW w:w="16580" w:type="dxa"/>
-            <w:gridSpan w:val="8"/>
+            <w:gridSpan w:val="9"/>
             <w:shd w:val="clear" w:color="auto" w:fill="auto"/>
             <w:tcMar>
               <w:left w:w="108" w:type="dxa"/>
@@ -4154,6 +4196,7 @@
         <w:tc>
           <w:tcPr>
             <w:tcW w:w="1089" w:type="dxa"/>
+            <w:gridSpan w:val="2"/>
             <w:shd w:val="clear" w:color="auto" w:fill="auto"/>
             <w:tcMar>
               <w:left w:w="108" w:type="dxa"/>
@@ -4334,7 +4377,7 @@
         <w:tc>
           <w:tcPr>
             <w:tcW w:w="16580" w:type="dxa"/>
-            <w:gridSpan w:val="8"/>
+            <w:gridSpan w:val="9"/>
             <w:shd w:val="clear" w:color="auto" w:fill="auto"/>
             <w:tcMar>
               <w:left w:w="108" w:type="dxa"/>
@@ -4420,6 +4463,861 @@
                 </w14:textOutline>
               </w:rPr>
               <w:t>indicating the core flow of the project.</w:t>
+            </w:r>
+          </w:p>
+        </w:tc>
+      </w:tr>
+      <w:tr>
+        <w:tc>
+          <w:tcPr>
+            <w:tcW w:w="1234" w:type="dxa"/>
+            <w:shd w:val="clear" w:color="auto" w:fill="auto"/>
+            <w:tcMar>
+              <w:left w:w="108" w:type="dxa"/>
+            </w:tcMar>
+          </w:tcPr>
+          <w:p>
+            <w:pPr>
+              <w:spacing w:after="0" w:line="240" w:lineRule="auto"/>
+              <w:jc w:val="center"/>
+              <w:rPr>
+                <w:rFonts w:cstheme="minorHAnsi"/>
+                <w:sz w:val="20"/>
+                <w:szCs w:val="20"/>
+                <w14:shadow w14:blurRad="38100" w14:dist="25400" w14:dir="5400000" w14:sx="100000" w14:sy="100000" w14:kx="0" w14:ky="0" w14:algn="ctr">
+                  <w14:srgbClr w14:val="6E747A">
+                    <w14:alpha w14:val="57000"/>
+                  </w14:srgbClr>
+                </w14:shadow>
+                <w14:textOutline w14:w="0" w14:cap="flat" w14:cmpd="sng" w14:algn="ctr">
+                  <w14:noFill/>
+                  <w14:prstDash w14:val="solid"/>
+                  <w14:round/>
+                </w14:textOutline>
+              </w:rPr>
+            </w:pPr>
+            <w:r>
+              <w:rPr>
+                <w:rFonts w:cstheme="minorHAnsi"/>
+                <w:sz w:val="20"/>
+                <w:szCs w:val="20"/>
+                <w14:shadow w14:blurRad="38100" w14:dist="25400" w14:dir="5400000" w14:sx="100000" w14:sy="100000" w14:kx="0" w14:ky="0" w14:algn="ctr">
+                  <w14:srgbClr w14:val="6E747A">
+                    <w14:alpha w14:val="57000"/>
+                  </w14:srgbClr>
+                </w14:shadow>
+                <w14:textOutline w14:w="0" w14:cap="flat" w14:cmpd="sng" w14:algn="ctr">
+                  <w14:noFill/>
+                  <w14:prstDash w14:val="solid"/>
+                  <w14:round/>
+                </w14:textOutline>
+              </w:rPr>
+              <w:t>3</w:t>
+            </w:r>
+          </w:p>
+        </w:tc>
+        <w:tc>
+          <w:tcPr>
+            <w:tcW w:w="1029" w:type="dxa"/>
+            <w:shd w:val="clear" w:color="auto" w:fill="auto"/>
+          </w:tcPr>
+          <w:p>
+            <w:pPr>
+              <w:spacing w:after="0" w:line="240" w:lineRule="auto"/>
+              <w:jc w:val="center"/>
+              <w:rPr>
+                <w:rFonts w:cstheme="minorHAnsi"/>
+                <w:sz w:val="14"/>
+                <w:szCs w:val="14"/>
+                <w14:shadow w14:blurRad="38100" w14:dist="25400" w14:dir="5400000" w14:sx="100000" w14:sy="100000" w14:kx="0" w14:ky="0" w14:algn="ctr">
+                  <w14:srgbClr w14:val="6E747A">
+                    <w14:alpha w14:val="57000"/>
+                  </w14:srgbClr>
+                </w14:shadow>
+                <w14:textOutline w14:w="0" w14:cap="flat" w14:cmpd="sng" w14:algn="ctr">
+                  <w14:noFill/>
+                  <w14:prstDash w14:val="solid"/>
+                  <w14:round/>
+                </w14:textOutline>
+              </w:rPr>
+            </w:pPr>
+            <w:r>
+              <w:rPr>
+                <w:rFonts w:cstheme="minorHAnsi"/>
+                <w:sz w:val="14"/>
+                <w:szCs w:val="14"/>
+                <w14:shadow w14:blurRad="38100" w14:dist="25400" w14:dir="5400000" w14:sx="100000" w14:sy="100000" w14:kx="0" w14:ky="0" w14:algn="ctr">
+                  <w14:srgbClr w14:val="6E747A">
+                    <w14:alpha w14:val="57000"/>
+                  </w14:srgbClr>
+                </w14:shadow>
+                <w14:textOutline w14:w="0" w14:cap="flat" w14:cmpd="sng" w14:algn="ctr">
+                  <w14:noFill/>
+                  <w14:prstDash w14:val="solid"/>
+                  <w14:round/>
+                </w14:textOutline>
+              </w:rPr>
+              <w:t>15-03-2019</w:t>
+            </w:r>
+          </w:p>
+        </w:tc>
+        <w:tc>
+          <w:tcPr>
+            <w:tcW w:w="1147" w:type="dxa"/>
+            <w:gridSpan w:val="2"/>
+            <w:shd w:val="clear" w:color="auto" w:fill="auto"/>
+          </w:tcPr>
+          <w:p>
+            <w:pPr>
+              <w:spacing w:after="0" w:line="240" w:lineRule="auto"/>
+              <w:jc w:val="center"/>
+              <w:rPr>
+                <w:rFonts w:cstheme="minorHAnsi"/>
+                <w:sz w:val="14"/>
+                <w:szCs w:val="14"/>
+                <w14:shadow w14:blurRad="38100" w14:dist="25400" w14:dir="5400000" w14:sx="100000" w14:sy="100000" w14:kx="0" w14:ky="0" w14:algn="ctr">
+                  <w14:srgbClr w14:val="6E747A">
+                    <w14:alpha w14:val="57000"/>
+                  </w14:srgbClr>
+                </w14:shadow>
+                <w14:textOutline w14:w="0" w14:cap="flat" w14:cmpd="sng" w14:algn="ctr">
+                  <w14:noFill/>
+                  <w14:prstDash w14:val="solid"/>
+                  <w14:round/>
+                </w14:textOutline>
+              </w:rPr>
+            </w:pPr>
+            <w:r>
+              <w:rPr>
+                <w:rFonts w:cstheme="minorHAnsi"/>
+                <w:sz w:val="14"/>
+                <w:szCs w:val="14"/>
+                <w14:shadow w14:blurRad="38100" w14:dist="25400" w14:dir="5400000" w14:sx="100000" w14:sy="100000" w14:kx="0" w14:ky="0" w14:algn="ctr">
+                  <w14:srgbClr w14:val="6E747A">
+                    <w14:alpha w14:val="57000"/>
+                  </w14:srgbClr>
+                </w14:shadow>
+                <w14:textOutline w14:w="0" w14:cap="flat" w14:cmpd="sng" w14:algn="ctr">
+                  <w14:noFill/>
+                  <w14:prstDash w14:val="solid"/>
+                  <w14:round/>
+                </w14:textOutline>
+              </w:rPr>
+              <w:t>3:00 PM</w:t>
+            </w:r>
+          </w:p>
+        </w:tc>
+        <w:tc>
+          <w:tcPr>
+            <w:tcW w:w="2397" w:type="dxa"/>
+            <w:shd w:val="clear" w:color="auto" w:fill="auto"/>
+          </w:tcPr>
+          <w:p>
+            <w:pPr>
+              <w:spacing w:after="0" w:line="240" w:lineRule="auto"/>
+              <w:jc w:val="center"/>
+              <w:rPr>
+                <w:rFonts w:cstheme="minorHAnsi"/>
+                <w:sz w:val="20"/>
+                <w:szCs w:val="20"/>
+                <w14:shadow w14:blurRad="38100" w14:dist="25400" w14:dir="5400000" w14:sx="100000" w14:sy="100000" w14:kx="0" w14:ky="0" w14:algn="ctr">
+                  <w14:srgbClr w14:val="6E747A">
+                    <w14:alpha w14:val="57000"/>
+                  </w14:srgbClr>
+                </w14:shadow>
+                <w14:textOutline w14:w="0" w14:cap="flat" w14:cmpd="sng" w14:algn="ctr">
+                  <w14:noFill/>
+                  <w14:prstDash w14:val="solid"/>
+                  <w14:round/>
+                </w14:textOutline>
+              </w:rPr>
+            </w:pPr>
+            <w:r>
+              <w:rPr>
+                <w:sz w:val="14"/>
+                <w:szCs w:val="14"/>
+              </w:rPr>
+              <w:t>P</w:t>
+            </w:r>
+          </w:p>
+        </w:tc>
+        <w:tc>
+          <w:tcPr>
+            <w:tcW w:w="2552" w:type="dxa"/>
+            <w:shd w:val="clear" w:color="auto" w:fill="auto"/>
+          </w:tcPr>
+          <w:p>
+            <w:pPr>
+              <w:spacing w:after="0" w:line="240" w:lineRule="auto"/>
+              <w:jc w:val="center"/>
+              <w:rPr>
+                <w:rFonts w:cstheme="minorHAnsi"/>
+                <w:b/>
+                <w:sz w:val="20"/>
+                <w:szCs w:val="20"/>
+                <w14:shadow w14:blurRad="38100" w14:dist="25400" w14:dir="5400000" w14:sx="100000" w14:sy="100000" w14:kx="0" w14:ky="0" w14:algn="ctr">
+                  <w14:srgbClr w14:val="6E747A">
+                    <w14:alpha w14:val="57000"/>
+                  </w14:srgbClr>
+                </w14:shadow>
+                <w14:textOutline w14:w="0" w14:cap="flat" w14:cmpd="sng" w14:algn="ctr">
+                  <w14:noFill/>
+                  <w14:prstDash w14:val="solid"/>
+                  <w14:round/>
+                </w14:textOutline>
+              </w:rPr>
+            </w:pPr>
+            <w:r>
+              <w:rPr>
+                <w:sz w:val="14"/>
+                <w:szCs w:val="14"/>
+              </w:rPr>
+              <w:t>P</w:t>
+            </w:r>
+          </w:p>
+        </w:tc>
+        <w:tc>
+          <w:tcPr>
+            <w:tcW w:w="2551" w:type="dxa"/>
+            <w:shd w:val="clear" w:color="auto" w:fill="auto"/>
+          </w:tcPr>
+          <w:p>
+            <w:pPr>
+              <w:spacing w:after="0" w:line="240" w:lineRule="auto"/>
+              <w:jc w:val="center"/>
+              <w:rPr>
+                <w:rFonts w:cstheme="minorHAnsi"/>
+                <w:b/>
+                <w:sz w:val="20"/>
+                <w:szCs w:val="20"/>
+                <w14:shadow w14:blurRad="38100" w14:dist="25400" w14:dir="5400000" w14:sx="100000" w14:sy="100000" w14:kx="0" w14:ky="0" w14:algn="ctr">
+                  <w14:srgbClr w14:val="6E747A">
+                    <w14:alpha w14:val="57000"/>
+                  </w14:srgbClr>
+                </w14:shadow>
+                <w14:textOutline w14:w="0" w14:cap="flat" w14:cmpd="sng" w14:algn="ctr">
+                  <w14:noFill/>
+                  <w14:prstDash w14:val="solid"/>
+                  <w14:round/>
+                </w14:textOutline>
+              </w:rPr>
+            </w:pPr>
+            <w:r>
+              <w:rPr>
+                <w:sz w:val="14"/>
+                <w:szCs w:val="14"/>
+              </w:rPr>
+              <w:t>P</w:t>
+            </w:r>
+          </w:p>
+        </w:tc>
+        <w:tc>
+          <w:tcPr>
+            <w:tcW w:w="2835" w:type="dxa"/>
+            <w:shd w:val="clear" w:color="auto" w:fill="auto"/>
+          </w:tcPr>
+          <w:p>
+            <w:pPr>
+              <w:spacing w:after="0" w:line="240" w:lineRule="auto"/>
+              <w:jc w:val="center"/>
+              <w:rPr>
+                <w:rFonts w:cstheme="minorHAnsi"/>
+                <w:b/>
+                <w:sz w:val="20"/>
+                <w:szCs w:val="20"/>
+                <w14:shadow w14:blurRad="38100" w14:dist="25400" w14:dir="5400000" w14:sx="100000" w14:sy="100000" w14:kx="0" w14:ky="0" w14:algn="ctr">
+                  <w14:srgbClr w14:val="6E747A">
+                    <w14:alpha w14:val="57000"/>
+                  </w14:srgbClr>
+                </w14:shadow>
+                <w14:textOutline w14:w="0" w14:cap="flat" w14:cmpd="sng" w14:algn="ctr">
+                  <w14:noFill/>
+                  <w14:prstDash w14:val="solid"/>
+                  <w14:round/>
+                </w14:textOutline>
+              </w:rPr>
+            </w:pPr>
+            <w:r>
+              <w:rPr>
+                <w:sz w:val="14"/>
+                <w:szCs w:val="14"/>
+              </w:rPr>
+              <w:t>P</w:t>
+            </w:r>
+          </w:p>
+        </w:tc>
+        <w:tc>
+          <w:tcPr>
+            <w:tcW w:w="2835" w:type="dxa"/>
+            <w:shd w:val="clear" w:color="auto" w:fill="auto"/>
+          </w:tcPr>
+          <w:p>
+            <w:pPr>
+              <w:spacing w:after="0" w:line="240" w:lineRule="auto"/>
+              <w:jc w:val="center"/>
+              <w:rPr>
+                <w:rFonts w:cstheme="minorHAnsi"/>
+                <w:sz w:val="20"/>
+                <w:szCs w:val="20"/>
+                <w14:shadow w14:blurRad="38100" w14:dist="25400" w14:dir="5400000" w14:sx="100000" w14:sy="100000" w14:kx="0" w14:ky="0" w14:algn="ctr">
+                  <w14:srgbClr w14:val="6E747A">
+                    <w14:alpha w14:val="57000"/>
+                  </w14:srgbClr>
+                </w14:shadow>
+                <w14:textOutline w14:w="0" w14:cap="flat" w14:cmpd="sng" w14:algn="ctr">
+                  <w14:noFill/>
+                  <w14:prstDash w14:val="solid"/>
+                  <w14:round/>
+                </w14:textOutline>
+              </w:rPr>
+            </w:pPr>
+            <w:r>
+              <w:rPr>
+                <w:sz w:val="14"/>
+                <w:szCs w:val="14"/>
+              </w:rPr>
+              <w:t>P</w:t>
+            </w:r>
+          </w:p>
+        </w:tc>
+      </w:tr>
+      <w:tr>
+        <w:tc>
+          <w:tcPr>
+            <w:tcW w:w="16580" w:type="dxa"/>
+            <w:gridSpan w:val="9"/>
+            <w:shd w:val="clear" w:color="auto" w:fill="auto"/>
+            <w:tcMar>
+              <w:left w:w="108" w:type="dxa"/>
+            </w:tcMar>
+          </w:tcPr>
+          <w:p>
+            <w:pPr>
+              <w:spacing w:after="0" w:line="240" w:lineRule="auto"/>
+              <w:rPr>
+                <w:rFonts w:cstheme="minorHAnsi"/>
+                <w:b/>
+                <w:sz w:val="20"/>
+                <w:szCs w:val="20"/>
+                <w14:shadow w14:blurRad="38100" w14:dist="25400" w14:dir="5400000" w14:sx="100000" w14:sy="100000" w14:kx="0" w14:ky="0" w14:algn="ctr">
+                  <w14:srgbClr w14:val="6E747A">
+                    <w14:alpha w14:val="57000"/>
+                  </w14:srgbClr>
+                </w14:shadow>
+                <w14:textOutline w14:w="0" w14:cap="flat" w14:cmpd="sng" w14:algn="ctr">
+                  <w14:noFill/>
+                  <w14:prstDash w14:val="solid"/>
+                  <w14:round/>
+                </w14:textOutline>
+              </w:rPr>
+            </w:pPr>
+            <w:r>
+              <w:rPr>
+                <w:rFonts w:cstheme="minorHAnsi"/>
+                <w:b/>
+                <w:sz w:val="20"/>
+                <w:szCs w:val="20"/>
+                <w14:shadow w14:blurRad="38100" w14:dist="25400" w14:dir="5400000" w14:sx="100000" w14:sy="100000" w14:kx="0" w14:ky="0" w14:algn="ctr">
+                  <w14:srgbClr w14:val="6E747A">
+                    <w14:alpha w14:val="57000"/>
+                  </w14:srgbClr>
+                </w14:shadow>
+                <w14:textOutline w14:w="0" w14:cap="flat" w14:cmpd="sng" w14:algn="ctr">
+                  <w14:noFill/>
+                  <w14:prstDash w14:val="solid"/>
+                  <w14:round/>
+                </w14:textOutline>
+              </w:rPr>
+              <w:t>Description:</w:t>
+            </w:r>
+            <w:r>
+              <w:rPr>
+                <w:rFonts w:cstheme="minorHAnsi"/>
+                <w:sz w:val="20"/>
+                <w:szCs w:val="20"/>
+                <w14:shadow w14:blurRad="38100" w14:dist="25400" w14:dir="5400000" w14:sx="100000" w14:sy="100000" w14:kx="0" w14:ky="0" w14:algn="ctr">
+                  <w14:srgbClr w14:val="6E747A">
+                    <w14:alpha w14:val="57000"/>
+                  </w14:srgbClr>
+                </w14:shadow>
+                <w14:textOutline w14:w="0" w14:cap="flat" w14:cmpd="sng" w14:algn="ctr">
+                  <w14:noFill/>
+                  <w14:prstDash w14:val="solid"/>
+                  <w14:round/>
+                </w14:textOutline>
+              </w:rPr>
+              <w:t xml:space="preserve"> </w:t>
+            </w:r>
+            <w:r>
+              <w:rPr>
+                <w:rFonts w:cstheme="minorHAnsi"/>
+                <w:sz w:val="20"/>
+                <w:szCs w:val="20"/>
+                <w14:shadow w14:blurRad="38100" w14:dist="25400" w14:dir="5400000" w14:sx="100000" w14:sy="100000" w14:kx="0" w14:ky="0" w14:algn="ctr">
+                  <w14:srgbClr w14:val="6E747A">
+                    <w14:alpha w14:val="57000"/>
+                  </w14:srgbClr>
+                </w14:shadow>
+                <w14:textOutline w14:w="0" w14:cap="flat" w14:cmpd="sng" w14:algn="ctr">
+                  <w14:noFill/>
+                  <w14:prstDash w14:val="solid"/>
+                  <w14:round/>
+                </w14:textOutline>
+              </w:rPr>
+              <w:t>Decided</w:t>
+            </w:r>
+            <w:r>
+              <w:rPr>
+                <w:rFonts w:cstheme="minorHAnsi"/>
+                <w:sz w:val="20"/>
+                <w:szCs w:val="20"/>
+                <w14:shadow w14:blurRad="38100" w14:dist="25400" w14:dir="5400000" w14:sx="100000" w14:sy="100000" w14:kx="0" w14:ky="0" w14:algn="ctr">
+                  <w14:srgbClr w14:val="6E747A">
+                    <w14:alpha w14:val="57000"/>
+                  </w14:srgbClr>
+                </w14:shadow>
+                <w14:textOutline w14:w="0" w14:cap="flat" w14:cmpd="sng" w14:algn="ctr">
+                  <w14:noFill/>
+                  <w14:prstDash w14:val="solid"/>
+                  <w14:round/>
+                </w14:textOutline>
+              </w:rPr>
+              <w:t xml:space="preserve"> to use Visual C++ 2010. Made the basic layout in C++. Made all forms and user controls required for phase one and uploaded on </w:t>
+            </w:r>
+            <w:proofErr w:type="spellStart"/>
+            <w:r>
+              <w:rPr>
+                <w:rFonts w:cstheme="minorHAnsi"/>
+                <w:sz w:val="20"/>
+                <w:szCs w:val="20"/>
+                <w14:shadow w14:blurRad="38100" w14:dist="25400" w14:dir="5400000" w14:sx="100000" w14:sy="100000" w14:kx="0" w14:ky="0" w14:algn="ctr">
+                  <w14:srgbClr w14:val="6E747A">
+                    <w14:alpha w14:val="57000"/>
+                  </w14:srgbClr>
+                </w14:shadow>
+                <w14:textOutline w14:w="0" w14:cap="flat" w14:cmpd="sng" w14:algn="ctr">
+                  <w14:noFill/>
+                  <w14:prstDash w14:val="solid"/>
+                  <w14:round/>
+                </w14:textOutline>
+              </w:rPr>
+              <w:t>Github</w:t>
+            </w:r>
+            <w:proofErr w:type="spellEnd"/>
+            <w:r>
+              <w:rPr>
+                <w:rFonts w:cstheme="minorHAnsi"/>
+                <w:sz w:val="20"/>
+                <w:szCs w:val="20"/>
+                <w14:shadow w14:blurRad="38100" w14:dist="25400" w14:dir="5400000" w14:sx="100000" w14:sy="100000" w14:kx="0" w14:ky="0" w14:algn="ctr">
+                  <w14:srgbClr w14:val="6E747A">
+                    <w14:alpha w14:val="57000"/>
+                  </w14:srgbClr>
+                </w14:shadow>
+                <w14:textOutline w14:w="0" w14:cap="flat" w14:cmpd="sng" w14:algn="ctr">
+                  <w14:noFill/>
+                  <w14:prstDash w14:val="solid"/>
+                  <w14:round/>
+                </w14:textOutline>
+              </w:rPr>
+              <w:t>.</w:t>
+            </w:r>
+          </w:p>
+        </w:tc>
+      </w:tr>
+      <w:tr>
+        <w:tc>
+          <w:tcPr>
+            <w:tcW w:w="1234" w:type="dxa"/>
+            <w:shd w:val="clear" w:color="auto" w:fill="auto"/>
+            <w:tcMar>
+              <w:left w:w="108" w:type="dxa"/>
+            </w:tcMar>
+          </w:tcPr>
+          <w:p>
+            <w:pPr>
+              <w:spacing w:after="0" w:line="240" w:lineRule="auto"/>
+              <w:jc w:val="center"/>
+              <w:rPr>
+                <w:rFonts w:cstheme="minorHAnsi"/>
+                <w:sz w:val="14"/>
+                <w:szCs w:val="14"/>
+                <w14:shadow w14:blurRad="38100" w14:dist="25400" w14:dir="5400000" w14:sx="100000" w14:sy="100000" w14:kx="0" w14:ky="0" w14:algn="ctr">
+                  <w14:srgbClr w14:val="6E747A">
+                    <w14:alpha w14:val="57000"/>
+                  </w14:srgbClr>
+                </w14:shadow>
+                <w14:textOutline w14:w="0" w14:cap="flat" w14:cmpd="sng" w14:algn="ctr">
+                  <w14:noFill/>
+                  <w14:prstDash w14:val="solid"/>
+                  <w14:round/>
+                </w14:textOutline>
+              </w:rPr>
+            </w:pPr>
+            <w:r>
+              <w:rPr>
+                <w:rFonts w:cstheme="minorHAnsi"/>
+                <w:sz w:val="14"/>
+                <w:szCs w:val="14"/>
+                <w14:shadow w14:blurRad="38100" w14:dist="25400" w14:dir="5400000" w14:sx="100000" w14:sy="100000" w14:kx="0" w14:ky="0" w14:algn="ctr">
+                  <w14:srgbClr w14:val="6E747A">
+                    <w14:alpha w14:val="57000"/>
+                  </w14:srgbClr>
+                </w14:shadow>
+                <w14:textOutline w14:w="0" w14:cap="flat" w14:cmpd="sng" w14:algn="ctr">
+                  <w14:noFill/>
+                  <w14:prstDash w14:val="solid"/>
+                  <w14:round/>
+                </w14:textOutline>
+              </w:rPr>
+              <w:t>3</w:t>
+            </w:r>
+          </w:p>
+        </w:tc>
+        <w:tc>
+          <w:tcPr>
+            <w:tcW w:w="1029" w:type="dxa"/>
+            <w:shd w:val="clear" w:color="auto" w:fill="auto"/>
+          </w:tcPr>
+          <w:p>
+            <w:pPr>
+              <w:spacing w:after="0" w:line="240" w:lineRule="auto"/>
+              <w:jc w:val="center"/>
+              <w:rPr>
+                <w:rFonts w:cstheme="minorHAnsi"/>
+                <w:sz w:val="14"/>
+                <w:szCs w:val="14"/>
+                <w14:shadow w14:blurRad="38100" w14:dist="25400" w14:dir="5400000" w14:sx="100000" w14:sy="100000" w14:kx="0" w14:ky="0" w14:algn="ctr">
+                  <w14:srgbClr w14:val="6E747A">
+                    <w14:alpha w14:val="57000"/>
+                  </w14:srgbClr>
+                </w14:shadow>
+                <w14:textOutline w14:w="0" w14:cap="flat" w14:cmpd="sng" w14:algn="ctr">
+                  <w14:noFill/>
+                  <w14:prstDash w14:val="solid"/>
+                  <w14:round/>
+                </w14:textOutline>
+              </w:rPr>
+            </w:pPr>
+            <w:r>
+              <w:rPr>
+                <w:rFonts w:cstheme="minorHAnsi"/>
+                <w:sz w:val="14"/>
+                <w:szCs w:val="14"/>
+                <w14:shadow w14:blurRad="38100" w14:dist="25400" w14:dir="5400000" w14:sx="100000" w14:sy="100000" w14:kx="0" w14:ky="0" w14:algn="ctr">
+                  <w14:srgbClr w14:val="6E747A">
+                    <w14:alpha w14:val="57000"/>
+                  </w14:srgbClr>
+                </w14:shadow>
+                <w14:textOutline w14:w="0" w14:cap="flat" w14:cmpd="sng" w14:algn="ctr">
+                  <w14:noFill/>
+                  <w14:prstDash w14:val="solid"/>
+                  <w14:round/>
+                </w14:textOutline>
+              </w:rPr>
+              <w:t>19-03-2019</w:t>
+            </w:r>
+          </w:p>
+        </w:tc>
+        <w:tc>
+          <w:tcPr>
+            <w:tcW w:w="1147" w:type="dxa"/>
+            <w:gridSpan w:val="2"/>
+            <w:shd w:val="clear" w:color="auto" w:fill="auto"/>
+          </w:tcPr>
+          <w:p>
+            <w:pPr>
+              <w:spacing w:after="0" w:line="240" w:lineRule="auto"/>
+              <w:jc w:val="center"/>
+              <w:rPr>
+                <w:rFonts w:cstheme="minorHAnsi"/>
+                <w:sz w:val="14"/>
+                <w:szCs w:val="14"/>
+                <w14:shadow w14:blurRad="38100" w14:dist="25400" w14:dir="5400000" w14:sx="100000" w14:sy="100000" w14:kx="0" w14:ky="0" w14:algn="ctr">
+                  <w14:srgbClr w14:val="6E747A">
+                    <w14:alpha w14:val="57000"/>
+                  </w14:srgbClr>
+                </w14:shadow>
+                <w14:textOutline w14:w="0" w14:cap="flat" w14:cmpd="sng" w14:algn="ctr">
+                  <w14:noFill/>
+                  <w14:prstDash w14:val="solid"/>
+                  <w14:round/>
+                </w14:textOutline>
+              </w:rPr>
+            </w:pPr>
+            <w:r>
+              <w:rPr>
+                <w:rFonts w:cstheme="minorHAnsi"/>
+                <w:sz w:val="14"/>
+                <w:szCs w:val="14"/>
+                <w14:shadow w14:blurRad="38100" w14:dist="25400" w14:dir="5400000" w14:sx="100000" w14:sy="100000" w14:kx="0" w14:ky="0" w14:algn="ctr">
+                  <w14:srgbClr w14:val="6E747A">
+                    <w14:alpha w14:val="57000"/>
+                  </w14:srgbClr>
+                </w14:shadow>
+                <w14:textOutline w14:w="0" w14:cap="flat" w14:cmpd="sng" w14:algn="ctr">
+                  <w14:noFill/>
+                  <w14:prstDash w14:val="solid"/>
+                  <w14:round/>
+                </w14:textOutline>
+              </w:rPr>
+              <w:t>12:15 PM</w:t>
+            </w:r>
+          </w:p>
+        </w:tc>
+        <w:tc>
+          <w:tcPr>
+            <w:tcW w:w="2397" w:type="dxa"/>
+            <w:shd w:val="clear" w:color="auto" w:fill="auto"/>
+          </w:tcPr>
+          <w:p>
+            <w:pPr>
+              <w:spacing w:after="0" w:line="240" w:lineRule="auto"/>
+              <w:jc w:val="center"/>
+              <w:rPr>
+                <w:rFonts w:cstheme="minorHAnsi"/>
+                <w:sz w:val="14"/>
+                <w:szCs w:val="14"/>
+                <w14:shadow w14:blurRad="38100" w14:dist="25400" w14:dir="5400000" w14:sx="100000" w14:sy="100000" w14:kx="0" w14:ky="0" w14:algn="ctr">
+                  <w14:srgbClr w14:val="6E747A">
+                    <w14:alpha w14:val="57000"/>
+                  </w14:srgbClr>
+                </w14:shadow>
+                <w14:textOutline w14:w="0" w14:cap="flat" w14:cmpd="sng" w14:algn="ctr">
+                  <w14:noFill/>
+                  <w14:prstDash w14:val="solid"/>
+                  <w14:round/>
+                </w14:textOutline>
+              </w:rPr>
+            </w:pPr>
+            <w:r>
+              <w:rPr>
+                <w:sz w:val="14"/>
+                <w:szCs w:val="14"/>
+              </w:rPr>
+              <w:t>P</w:t>
+            </w:r>
+          </w:p>
+        </w:tc>
+        <w:tc>
+          <w:tcPr>
+            <w:tcW w:w="2552" w:type="dxa"/>
+            <w:shd w:val="clear" w:color="auto" w:fill="auto"/>
+          </w:tcPr>
+          <w:p>
+            <w:pPr>
+              <w:spacing w:after="0" w:line="240" w:lineRule="auto"/>
+              <w:jc w:val="center"/>
+              <w:rPr>
+                <w:rFonts w:cstheme="minorHAnsi"/>
+                <w:b/>
+                <w:sz w:val="20"/>
+                <w:szCs w:val="20"/>
+                <w14:shadow w14:blurRad="38100" w14:dist="25400" w14:dir="5400000" w14:sx="100000" w14:sy="100000" w14:kx="0" w14:ky="0" w14:algn="ctr">
+                  <w14:srgbClr w14:val="6E747A">
+                    <w14:alpha w14:val="57000"/>
+                  </w14:srgbClr>
+                </w14:shadow>
+                <w14:textOutline w14:w="0" w14:cap="flat" w14:cmpd="sng" w14:algn="ctr">
+                  <w14:noFill/>
+                  <w14:prstDash w14:val="solid"/>
+                  <w14:round/>
+                </w14:textOutline>
+              </w:rPr>
+            </w:pPr>
+            <w:r>
+              <w:rPr>
+                <w:sz w:val="14"/>
+                <w:szCs w:val="14"/>
+              </w:rPr>
+              <w:t>P</w:t>
+            </w:r>
+          </w:p>
+        </w:tc>
+        <w:tc>
+          <w:tcPr>
+            <w:tcW w:w="2551" w:type="dxa"/>
+            <w:shd w:val="clear" w:color="auto" w:fill="auto"/>
+          </w:tcPr>
+          <w:p>
+            <w:pPr>
+              <w:spacing w:after="0" w:line="240" w:lineRule="auto"/>
+              <w:jc w:val="center"/>
+              <w:rPr>
+                <w:rFonts w:cstheme="minorHAnsi"/>
+                <w:b/>
+                <w:sz w:val="20"/>
+                <w:szCs w:val="20"/>
+                <w14:shadow w14:blurRad="38100" w14:dist="25400" w14:dir="5400000" w14:sx="100000" w14:sy="100000" w14:kx="0" w14:ky="0" w14:algn="ctr">
+                  <w14:srgbClr w14:val="6E747A">
+                    <w14:alpha w14:val="57000"/>
+                  </w14:srgbClr>
+                </w14:shadow>
+                <w14:textOutline w14:w="0" w14:cap="flat" w14:cmpd="sng" w14:algn="ctr">
+                  <w14:noFill/>
+                  <w14:prstDash w14:val="solid"/>
+                  <w14:round/>
+                </w14:textOutline>
+              </w:rPr>
+            </w:pPr>
+            <w:r>
+              <w:rPr>
+                <w:sz w:val="14"/>
+                <w:szCs w:val="14"/>
+              </w:rPr>
+              <w:t>P</w:t>
+            </w:r>
+          </w:p>
+        </w:tc>
+        <w:tc>
+          <w:tcPr>
+            <w:tcW w:w="2835" w:type="dxa"/>
+            <w:shd w:val="clear" w:color="auto" w:fill="auto"/>
+          </w:tcPr>
+          <w:p>
+            <w:pPr>
+              <w:spacing w:after="0" w:line="240" w:lineRule="auto"/>
+              <w:jc w:val="center"/>
+              <w:rPr>
+                <w:rFonts w:cstheme="minorHAnsi"/>
+                <w:b/>
+                <w:sz w:val="20"/>
+                <w:szCs w:val="20"/>
+                <w14:shadow w14:blurRad="38100" w14:dist="25400" w14:dir="5400000" w14:sx="100000" w14:sy="100000" w14:kx="0" w14:ky="0" w14:algn="ctr">
+                  <w14:srgbClr w14:val="6E747A">
+                    <w14:alpha w14:val="57000"/>
+                  </w14:srgbClr>
+                </w14:shadow>
+                <w14:textOutline w14:w="0" w14:cap="flat" w14:cmpd="sng" w14:algn="ctr">
+                  <w14:noFill/>
+                  <w14:prstDash w14:val="solid"/>
+                  <w14:round/>
+                </w14:textOutline>
+              </w:rPr>
+            </w:pPr>
+            <w:r>
+              <w:rPr>
+                <w:sz w:val="14"/>
+                <w:szCs w:val="14"/>
+              </w:rPr>
+              <w:t>P</w:t>
+            </w:r>
+          </w:p>
+        </w:tc>
+        <w:tc>
+          <w:tcPr>
+            <w:tcW w:w="2835" w:type="dxa"/>
+            <w:shd w:val="clear" w:color="auto" w:fill="auto"/>
+          </w:tcPr>
+          <w:p>
+            <w:pPr>
+              <w:spacing w:after="0" w:line="240" w:lineRule="auto"/>
+              <w:jc w:val="center"/>
+              <w:rPr>
+                <w:rFonts w:cstheme="minorHAnsi"/>
+                <w:sz w:val="20"/>
+                <w:szCs w:val="20"/>
+                <w14:shadow w14:blurRad="38100" w14:dist="25400" w14:dir="5400000" w14:sx="100000" w14:sy="100000" w14:kx="0" w14:ky="0" w14:algn="ctr">
+                  <w14:srgbClr w14:val="6E747A">
+                    <w14:alpha w14:val="57000"/>
+                  </w14:srgbClr>
+                </w14:shadow>
+                <w14:textOutline w14:w="0" w14:cap="flat" w14:cmpd="sng" w14:algn="ctr">
+                  <w14:noFill/>
+                  <w14:prstDash w14:val="solid"/>
+                  <w14:round/>
+                </w14:textOutline>
+              </w:rPr>
+            </w:pPr>
+            <w:r>
+              <w:rPr>
+                <w:sz w:val="14"/>
+                <w:szCs w:val="14"/>
+              </w:rPr>
+              <w:t>A</w:t>
+            </w:r>
+          </w:p>
+        </w:tc>
+      </w:tr>
+      <w:tr>
+        <w:tc>
+          <w:tcPr>
+            <w:tcW w:w="16580" w:type="dxa"/>
+            <w:gridSpan w:val="9"/>
+          </w:tcPr>
+          <w:p>
+            <w:pPr>
+              <w:spacing w:after="0" w:line="240" w:lineRule="auto"/>
+              <w:rPr>
+                <w:rFonts w:cstheme="minorHAnsi"/>
+                <w:sz w:val="20"/>
+                <w:szCs w:val="20"/>
+                <w14:shadow w14:blurRad="38100" w14:dist="25400" w14:dir="5400000" w14:sx="100000" w14:sy="100000" w14:kx="0" w14:ky="0" w14:algn="ctr">
+                  <w14:srgbClr w14:val="6E747A">
+                    <w14:alpha w14:val="57000"/>
+                  </w14:srgbClr>
+                </w14:shadow>
+                <w14:textOutline w14:w="0" w14:cap="flat" w14:cmpd="sng" w14:algn="ctr">
+                  <w14:noFill/>
+                  <w14:prstDash w14:val="solid"/>
+                  <w14:round/>
+                </w14:textOutline>
+              </w:rPr>
+            </w:pPr>
+            <w:r>
+              <w:rPr>
+                <w:rFonts w:cstheme="minorHAnsi"/>
+                <w:b/>
+                <w:sz w:val="20"/>
+                <w:szCs w:val="20"/>
+                <w14:shadow w14:blurRad="38100" w14:dist="25400" w14:dir="5400000" w14:sx="100000" w14:sy="100000" w14:kx="0" w14:ky="0" w14:algn="ctr">
+                  <w14:srgbClr w14:val="6E747A">
+                    <w14:alpha w14:val="57000"/>
+                  </w14:srgbClr>
+                </w14:shadow>
+                <w14:textOutline w14:w="0" w14:cap="flat" w14:cmpd="sng" w14:algn="ctr">
+                  <w14:noFill/>
+                  <w14:prstDash w14:val="solid"/>
+                  <w14:round/>
+                </w14:textOutline>
+              </w:rPr>
+              <w:t>Description:</w:t>
+            </w:r>
+            <w:r>
+              <w:rPr>
+                <w:rFonts w:cstheme="minorHAnsi"/>
+                <w:sz w:val="20"/>
+                <w:szCs w:val="20"/>
+                <w14:shadow w14:blurRad="38100" w14:dist="25400" w14:dir="5400000" w14:sx="100000" w14:sy="100000" w14:kx="0" w14:ky="0" w14:algn="ctr">
+                  <w14:srgbClr w14:val="6E747A">
+                    <w14:alpha w14:val="57000"/>
+                  </w14:srgbClr>
+                </w14:shadow>
+                <w14:textOutline w14:w="0" w14:cap="flat" w14:cmpd="sng" w14:algn="ctr">
+                  <w14:noFill/>
+                  <w14:prstDash w14:val="solid"/>
+                  <w14:round/>
+                </w14:textOutline>
+              </w:rPr>
+              <w:t xml:space="preserve"> </w:t>
+            </w:r>
+            <w:r>
+              <w:rPr>
+                <w:rFonts w:cstheme="minorHAnsi"/>
+                <w:sz w:val="20"/>
+                <w:szCs w:val="20"/>
+                <w14:shadow w14:blurRad="38100" w14:dist="25400" w14:dir="5400000" w14:sx="100000" w14:sy="100000" w14:kx="0" w14:ky="0" w14:algn="ctr">
+                  <w14:srgbClr w14:val="6E747A">
+                    <w14:alpha w14:val="57000"/>
+                  </w14:srgbClr>
+                </w14:shadow>
+                <w14:textOutline w14:w="0" w14:cap="flat" w14:cmpd="sng" w14:algn="ctr">
+                  <w14:noFill/>
+                  <w14:prstDash w14:val="solid"/>
+                  <w14:round/>
+                </w14:textOutline>
+              </w:rPr>
+              <w:t xml:space="preserve">Collected work done by all subgroups. Merged some features which were complete and figured out errors in the features and decided timeline to complete </w:t>
             </w:r>
           </w:p>
         </w:tc>

</xml_diff>